<commit_message>
reran hpc practicals and created PDFs
</commit_message>
<xml_diff>
--- a/hpc_practicals/Practical 1_BFS.docx
+++ b/hpc_practicals/Practical 1_BFS.docx
@@ -2583,6 +2583,7 @@
         <w:rPr>
           <w:b/>
           <w:bCs/>
+          <w:noProof/>
           <w:sz w:val="24"/>
           <w:szCs w:val="24"/>
         </w:rPr>
@@ -2627,6 +2628,38 @@
       <w:pPr>
         <w:spacing w:after="0" w:line="240" w:lineRule="auto"/>
         <w:rPr>
+          <w:sz w:val="24"/>
+          <w:szCs w:val="24"/>
+        </w:rPr>
+      </w:pPr>
+      <w:r>
+        <w:rPr>
+          <w:sz w:val="24"/>
+          <w:szCs w:val="24"/>
+        </w:rPr>
+        <w:t>Sequential BFS Time : 0.072 seconds</w:t>
+      </w:r>
+    </w:p>
+    <w:p>
+      <w:pPr>
+        <w:spacing w:after="0" w:line="240" w:lineRule="auto"/>
+        <w:rPr>
+          <w:sz w:val="24"/>
+          <w:szCs w:val="24"/>
+        </w:rPr>
+      </w:pPr>
+      <w:r>
+        <w:rPr>
+          <w:sz w:val="24"/>
+          <w:szCs w:val="24"/>
+        </w:rPr>
+        <w:t>Parallel BFS Time : 0 seconds</w:t>
+      </w:r>
+    </w:p>
+    <w:p>
+      <w:pPr>
+        <w:spacing w:after="0" w:line="240" w:lineRule="auto"/>
+        <w:rPr>
           <w:b/>
           <w:bCs/>
           <w:sz w:val="24"/>
@@ -2638,32 +2671,196 @@
       <w:pPr>
         <w:spacing w:after="0" w:line="240" w:lineRule="auto"/>
         <w:rPr>
+          <w:b/>
+          <w:bCs/>
           <w:sz w:val="24"/>
           <w:szCs w:val="24"/>
         </w:rPr>
       </w:pPr>
-      <w:r>
-        <w:rPr>
+    </w:p>
+    <w:p>
+      <w:pPr>
+        <w:spacing w:after="0" w:line="240" w:lineRule="auto"/>
+        <w:rPr>
+          <w:b/>
+          <w:bCs/>
           <w:sz w:val="24"/>
           <w:szCs w:val="24"/>
         </w:rPr>
-        <w:t>Sequential BFS Time : 0.072 seconds</w:t>
-      </w:r>
-    </w:p>
-    <w:p>
-      <w:pPr>
-        <w:spacing w:after="0" w:line="240" w:lineRule="auto"/>
-        <w:rPr>
+      </w:pPr>
+      <w:r>
+        <w:rPr>
+          <w:b/>
+          <w:bCs/>
           <w:sz w:val="24"/>
           <w:szCs w:val="24"/>
         </w:rPr>
-      </w:pPr>
-      <w:r>
+        <w:lastRenderedPageBreak/>
+        <w:drawing>
+          <wp:inline distT="0" distB="0" distL="0" distR="0" wp14:anchorId="7CF1C589" wp14:editId="5E7E16DA">
+            <wp:extent cx="5731510" cy="2790825"/>
+            <wp:effectExtent l="0" t="0" r="2540" b="9525"/>
+            <wp:docPr id="5619200" name="Picture 1"/>
+            <wp:cNvGraphicFramePr>
+              <a:graphicFrameLocks xmlns:a="http://schemas.openxmlformats.org/drawingml/2006/main" noChangeAspect="1"/>
+            </wp:cNvGraphicFramePr>
+            <a:graphic xmlns:a="http://schemas.openxmlformats.org/drawingml/2006/main">
+              <a:graphicData uri="http://schemas.openxmlformats.org/drawingml/2006/picture">
+                <pic:pic xmlns:pic="http://schemas.openxmlformats.org/drawingml/2006/picture">
+                  <pic:nvPicPr>
+                    <pic:cNvPr id="5619200" name=""/>
+                    <pic:cNvPicPr/>
+                  </pic:nvPicPr>
+                  <pic:blipFill>
+                    <a:blip r:embed="rId5"/>
+                    <a:stretch>
+                      <a:fillRect/>
+                    </a:stretch>
+                  </pic:blipFill>
+                  <pic:spPr>
+                    <a:xfrm>
+                      <a:off x="0" y="0"/>
+                      <a:ext cx="5731510" cy="2790825"/>
+                    </a:xfrm>
+                    <a:prstGeom prst="rect">
+                      <a:avLst/>
+                    </a:prstGeom>
+                  </pic:spPr>
+                </pic:pic>
+              </a:graphicData>
+            </a:graphic>
+          </wp:inline>
+        </w:drawing>
+      </w:r>
+    </w:p>
+    <w:p>
+      <w:pPr>
+        <w:spacing w:after="0" w:line="240" w:lineRule="auto"/>
         <w:rPr>
           <w:sz w:val="24"/>
           <w:szCs w:val="24"/>
         </w:rPr>
+      </w:pPr>
+      <w:r>
+        <w:rPr>
+          <w:sz w:val="24"/>
+          <w:szCs w:val="24"/>
+        </w:rPr>
+        <w:t>Sequential BFS Time : 0.192 seconds</w:t>
+      </w:r>
+    </w:p>
+    <w:p>
+      <w:pPr>
+        <w:spacing w:after="0" w:line="240" w:lineRule="auto"/>
+        <w:rPr>
+          <w:sz w:val="24"/>
+          <w:szCs w:val="24"/>
+        </w:rPr>
+      </w:pPr>
+      <w:r>
+        <w:rPr>
+          <w:sz w:val="24"/>
+          <w:szCs w:val="24"/>
+        </w:rPr>
         <w:t>Parallel BFS Time : 0 seconds</w:t>
+      </w:r>
+    </w:p>
+    <w:p>
+      <w:pPr>
+        <w:spacing w:after="0" w:line="240" w:lineRule="auto"/>
+        <w:rPr>
+          <w:sz w:val="24"/>
+          <w:szCs w:val="24"/>
+        </w:rPr>
+      </w:pPr>
+    </w:p>
+    <w:p>
+      <w:pPr>
+        <w:spacing w:after="0" w:line="240" w:lineRule="auto"/>
+        <w:rPr>
+          <w:sz w:val="24"/>
+          <w:szCs w:val="24"/>
+        </w:rPr>
+      </w:pPr>
+      <w:r>
+        <w:rPr>
+          <w:sz w:val="24"/>
+          <w:szCs w:val="24"/>
+        </w:rPr>
+        <w:drawing>
+          <wp:inline distT="0" distB="0" distL="0" distR="0" wp14:anchorId="18F6D679" wp14:editId="3AA747D4">
+            <wp:extent cx="5731510" cy="1997075"/>
+            <wp:effectExtent l="0" t="0" r="2540" b="3175"/>
+            <wp:docPr id="1269525900" name="Picture 1"/>
+            <wp:cNvGraphicFramePr>
+              <a:graphicFrameLocks xmlns:a="http://schemas.openxmlformats.org/drawingml/2006/main" noChangeAspect="1"/>
+            </wp:cNvGraphicFramePr>
+            <a:graphic xmlns:a="http://schemas.openxmlformats.org/drawingml/2006/main">
+              <a:graphicData uri="http://schemas.openxmlformats.org/drawingml/2006/picture">
+                <pic:pic xmlns:pic="http://schemas.openxmlformats.org/drawingml/2006/picture">
+                  <pic:nvPicPr>
+                    <pic:cNvPr id="1269525900" name=""/>
+                    <pic:cNvPicPr/>
+                  </pic:nvPicPr>
+                  <pic:blipFill>
+                    <a:blip r:embed="rId6"/>
+                    <a:stretch>
+                      <a:fillRect/>
+                    </a:stretch>
+                  </pic:blipFill>
+                  <pic:spPr>
+                    <a:xfrm>
+                      <a:off x="0" y="0"/>
+                      <a:ext cx="5731510" cy="1997075"/>
+                    </a:xfrm>
+                    <a:prstGeom prst="rect">
+                      <a:avLst/>
+                    </a:prstGeom>
+                  </pic:spPr>
+                </pic:pic>
+              </a:graphicData>
+            </a:graphic>
+          </wp:inline>
+        </w:drawing>
+      </w:r>
+    </w:p>
+    <w:p>
+      <w:pPr>
+        <w:spacing w:after="0" w:line="240" w:lineRule="auto"/>
+        <w:rPr>
+          <w:sz w:val="24"/>
+          <w:szCs w:val="24"/>
+        </w:rPr>
+      </w:pPr>
+      <w:r>
+        <w:rPr>
+          <w:sz w:val="24"/>
+          <w:szCs w:val="24"/>
+        </w:rPr>
+        <w:t xml:space="preserve">Sequential BFS Time : 0.106 seconds </w:t>
+      </w:r>
+    </w:p>
+    <w:p>
+      <w:pPr>
+        <w:spacing w:after="0" w:line="240" w:lineRule="auto"/>
+        <w:rPr>
+          <w:sz w:val="24"/>
+          <w:szCs w:val="24"/>
+        </w:rPr>
+      </w:pPr>
+      <w:r>
+        <w:rPr>
+          <w:sz w:val="24"/>
+          <w:szCs w:val="24"/>
+        </w:rPr>
+        <w:t>Parallel BFS Time : 0 seconds</w:t>
+      </w:r>
+      <w:r>
+        <w:rPr>
+          <w:sz w:val="24"/>
+          <w:szCs w:val="24"/>
+        </w:rPr>
+        <w:t xml:space="preserve"> </w:t>
       </w:r>
     </w:p>
     <w:sectPr>

</xml_diff>